<commit_message>
Provider and Sign Changes.
</commit_message>
<xml_diff>
--- a/PainTrax.Web/Report/3/Purav,Topiwala_IE_10042024.docx
+++ b/PainTrax.Web/Report/3/Purav,Topiwala_IE_10042024.docx
@@ -1,6 +1,6 @@
 
 <file path=word/document.xml><?xml version="1.0" encoding="utf-8"?>
-<w:document xmlns:r="http://schemas.openxmlformats.org/officeDocument/2006/relationships" xmlns:w="http://schemas.openxmlformats.org/wordprocessingml/2006/main">
+<w:document xmlns:wp="http://schemas.openxmlformats.org/drawingml/2006/wordprocessingDrawing" xmlns:a="http://schemas.openxmlformats.org/drawingml/2006/main" xmlns:pic="http://schemas.openxmlformats.org/drawingml/2006/picture" xmlns:r="http://schemas.openxmlformats.org/officeDocument/2006/relationships" xmlns:w="http://schemas.openxmlformats.org/wordprocessingml/2006/main">
   <w:body>
     <w:p>
       <w:r>
@@ -51,7 +51,13 @@
         <w:t xml:space="preserve">Location:</w:t>
       </w:r>
       <w:r>
-        <w:t xml:space="preserve">   Bayside-Ortho</w:t>
+        <w:t xml:space="preserve">   1</w:t>
+      </w:r>
+      <w:r>
+        <w:br/>
+      </w:r>
+      <w:r>
+        <w:t xml:space="preserve">,  ation</w:t>
       </w:r>
     </w:p>
     <w:p>
@@ -384,11 +390,6 @@
     </w:p>
     <w:p>
       <w:r>
-        <w:t xml:space="preserve"> </w:t>
-      </w:r>
-    </w:p>
-    <w:p>
-      <w:r>
         <w:br w:type="page"/>
       </w:r>
       <w:r>
@@ -482,12 +483,54 @@
     <w:p>
       <w:r>
         <w:br/>
+      </w:r>
+    </w:p>
+    <w:p>
+      <w:r>
+        <w:drawing>
+          <wp:inline xmlns:wp="http://schemas.openxmlformats.org/drawingml/2006/wordprocessingDrawing" distT="0" distB="0" distL="0" distR="0">
+            <wp:extent cx="466724" cy="495299"/>
+            <wp:effectExtent l="19050" t="0" r="0" b="0"/>
+            <wp:docPr id="2" name="Picture 2" descr=""/>
+            <wp:cNvGraphicFramePr>
+              <a:graphicFrameLocks xmlns:a="http://schemas.openxmlformats.org/drawingml/2006/main" noChangeAspect="1"/>
+            </wp:cNvGraphicFramePr>
+            <a:graphic xmlns:a="http://schemas.openxmlformats.org/drawingml/2006/main">
+              <a:graphicData uri="http://schemas.openxmlformats.org/drawingml/2006/picture">
+                <pic:pic xmlns:pic="http://schemas.openxmlformats.org/drawingml/2006/picture">
+                  <pic:nvPicPr>
+                    <pic:cNvPr id="2" name="https://paintrax.com/newversionlive/assets/img/logo.png" descr="Patient Signature"/>
+                    <pic:cNvPicPr>
+                      <a:picLocks noChangeAspect="1" noChangeArrowheads="1"/>
+                    </pic:cNvPicPr>
+                  </pic:nvPicPr>
+                  <pic:blipFill>
+                    <a:blip xmlns:r="http://schemas.openxmlformats.org/officeDocument/2006/relationships" r:embed="R0d29464e2c954e38"/>
+                    <a:srcRect/>
+                    <a:stretch>
+                      <a:fillRect/>
+                    </a:stretch>
+                  </pic:blipFill>
+                  <pic:spPr bwMode="auto">
+                    <a:xfrm>
+                      <a:off x="0" y="0"/>
+                      <a:ext cx="466724" cy="495299"/>
+                    </a:xfrm>
+                    <a:prstGeom prst="rect">
+                      <a:avLst/>
+                    </a:prstGeom>
+                  </pic:spPr>
+                </pic:pic>
+              </a:graphicData>
+            </a:graphic>
+          </wp:inline>
+        </w:drawing>
       </w:r>
     </w:p>
     <w:sectPr>
       <w:headerReference w:type="default" r:id="Rest"/>
-      <w:headerReference w:type="first" r:id="Rf4ab97695b3c4ced"/>
-      <w:footerReference xmlns:r="http://schemas.openxmlformats.org/officeDocument/2006/relationships" w:type="default" r:id="R5d4e1ecb70fa45d8"/>
+      <w:headerReference w:type="first" r:id="Rd49705994100489e"/>
+      <w:footerReference xmlns:r="http://schemas.openxmlformats.org/officeDocument/2006/relationships" w:type="default" r:id="R22483539c50c4744"/>
       <w:titlePg/>
     </w:sectPr>
   </w:body>

</xml_diff>